<commit_message>
Minor changes to quarto file.
</commit_message>
<xml_diff>
--- a/TIDYTUESDAY/2025-06-03-GUTENBERG/misc/linkedin_post_copy.docx
+++ b/TIDYTUESDAY/2025-06-03-GUTENBERG/misc/linkedin_post_copy.docx
@@ -4,7 +4,7 @@
   <w:body>
     <w:p>
       <w:pPr>
-        <w:spacing w:after="0"/>
+        <w:spacing w:after="0" w:line="240" w:lineRule="auto"/>
         <w:rPr>
           <w:rFonts w:ascii="Aptos" w:hAnsi="Aptos"/>
         </w:rPr>
@@ -13,12 +13,12 @@
         <w:rPr>
           <w:rFonts w:ascii="Aptos" w:hAnsi="Aptos"/>
         </w:rPr>
-        <w:t>Stranger Things is in my Top 10 shows of all time, but before it came out, I had no idea what Dungeons and Dragons was all about. After working with this week’s dataset, I wish I had played. DnD looks like fun!</w:t>
+        <w:t>“The more that you read, the more things you will know. The more that you learn, the more places you’ll go.” – Dr. Seuss</w:t>
       </w:r>
     </w:p>
     <w:p>
       <w:pPr>
-        <w:spacing w:after="0"/>
+        <w:spacing w:after="0" w:line="240" w:lineRule="auto"/>
         <w:rPr>
           <w:rFonts w:ascii="Aptos" w:hAnsi="Aptos"/>
         </w:rPr>
@@ -26,7 +26,7 @@
     </w:p>
     <w:p>
       <w:pPr>
-        <w:spacing w:after="0"/>
+        <w:spacing w:after="0" w:line="240" w:lineRule="auto"/>
         <w:rPr>
           <w:rFonts w:ascii="Aptos" w:hAnsi="Aptos"/>
         </w:rPr>
@@ -35,12 +35,12 @@
         <w:rPr>
           <w:rFonts w:ascii="Aptos" w:hAnsi="Aptos"/>
         </w:rPr>
-        <w:t>The dataset includes over 300 monsters from the world of DnD, each with attributes like strength, intelligence, and dexterity, among others.</w:t>
+        <w:t>Project Gutenberg is a digital library with over 75,000 books. Launched in 1971, it was the first eBook project on the Internet and remains one of the oldest online content providers still operating today.</w:t>
       </w:r>
     </w:p>
     <w:p>
       <w:pPr>
-        <w:spacing w:after="0"/>
+        <w:spacing w:after="0" w:line="240" w:lineRule="auto"/>
         <w:rPr>
           <w:rFonts w:ascii="Aptos" w:hAnsi="Aptos"/>
         </w:rPr>
@@ -48,7 +48,7 @@
     </w:p>
     <w:p>
       <w:pPr>
-        <w:spacing w:after="0"/>
+        <w:spacing w:after="0" w:line="240" w:lineRule="auto"/>
         <w:rPr>
           <w:rFonts w:ascii="Aptos" w:hAnsi="Aptos"/>
         </w:rPr>
@@ -57,12 +57,60 @@
         <w:rPr>
           <w:rFonts w:ascii="Aptos" w:hAnsi="Aptos"/>
         </w:rPr>
-        <w:t>For this project, I focused on 10 of the most important measures and took the means for each of 16 monster types. Since the attributes were on different scales, I rescaled everything from 0 to 10 for easy side-by-side comparison.</w:t>
+        <w:t xml:space="preserve">This week’s #TidyTuesday dataset involved a lot of text data, so I expected </w:t>
+      </w:r>
+      <w:r>
+        <w:rPr>
+          <w:rFonts w:ascii="Aptos" w:hAnsi="Aptos"/>
+        </w:rPr>
+        <w:t xml:space="preserve">to do some </w:t>
+      </w:r>
+      <w:r>
+        <w:rPr>
+          <w:rFonts w:ascii="Aptos" w:hAnsi="Aptos"/>
+        </w:rPr>
+        <w:t xml:space="preserve">string manipulation. As I explored, I found the usual classics </w:t>
+      </w:r>
+      <w:r>
+        <w:rPr>
+          <w:rFonts w:ascii="Aptos" w:hAnsi="Aptos"/>
+        </w:rPr>
+        <w:t>like</w:t>
+      </w:r>
+      <w:r>
+        <w:rPr>
+          <w:rFonts w:ascii="Aptos" w:hAnsi="Aptos"/>
+        </w:rPr>
+        <w:t xml:space="preserve"> Moby Dick, Romeo and Juliet, Pride and Prejudice, </w:t>
+      </w:r>
+      <w:r>
+        <w:rPr>
+          <w:rFonts w:ascii="Aptos" w:hAnsi="Aptos"/>
+        </w:rPr>
+        <w:t>and</w:t>
+      </w:r>
+      <w:r>
+        <w:rPr>
+          <w:rFonts w:ascii="Aptos" w:hAnsi="Aptos"/>
+        </w:rPr>
+        <w:t xml:space="preserve"> The Bible</w:t>
+      </w:r>
+      <w:r>
+        <w:rPr>
+          <w:rFonts w:ascii="Aptos" w:hAnsi="Aptos"/>
+        </w:rPr>
+        <w:t xml:space="preserve">. There were </w:t>
+      </w:r>
+      <w:r>
+        <w:rPr>
+          <w:rFonts w:ascii="Aptos" w:hAnsi="Aptos"/>
+        </w:rPr>
+        <w:t>also a surprising number of historical texts from countries around the world.</w:t>
       </w:r>
     </w:p>
     <w:p>
       <w:pPr>
-        <w:spacing w:after="0"/>
+        <w:spacing w:after="0" w:line="240" w:lineRule="auto"/>
         <w:rPr>
           <w:rFonts w:ascii="Aptos" w:hAnsi="Aptos"/>
         </w:rPr>
@@ -70,7 +118,7 @@
     </w:p>
     <w:p>
       <w:pPr>
-        <w:spacing w:after="0"/>
+        <w:spacing w:after="0" w:line="240" w:lineRule="auto"/>
         <w:rPr>
           <w:rFonts w:ascii="Aptos" w:hAnsi="Aptos"/>
         </w:rPr>
@@ -79,12 +127,42 @@
         <w:rPr>
           <w:rFonts w:ascii="Aptos" w:hAnsi="Aptos"/>
         </w:rPr>
-        <w:t>No surprise: Dragons dominate almost every metric. Celestials and Fiends are also powerful. On the flip side, Oozes, Plants, and Beasts are the weakest.</w:t>
+        <w:t xml:space="preserve">I’ve been eager to try mapping again, so I decided to visualize how many books in the library are about countries in Latin America. I used </w:t>
+      </w:r>
+      <w:r>
+        <w:rPr>
+          <w:rFonts w:ascii="Aptos" w:hAnsi="Aptos"/>
+        </w:rPr>
+        <w:t>library(</w:t>
+      </w:r>
+      <w:r>
+        <w:rPr>
+          <w:rFonts w:ascii="Aptos" w:hAnsi="Aptos"/>
+        </w:rPr>
+        <w:t>sf</w:t>
+      </w:r>
+      <w:r>
+        <w:rPr>
+          <w:rFonts w:ascii="Aptos" w:hAnsi="Aptos"/>
+        </w:rPr>
+        <w:t>)</w:t>
+      </w:r>
+      <w:r>
+        <w:rPr>
+          <w:rFonts w:ascii="Aptos" w:hAnsi="Aptos"/>
+        </w:rPr>
+        <w:t xml:space="preserve"> to build a</w:t>
+      </w:r>
+      <w:r>
+        <w:rPr>
+          <w:rFonts w:ascii="Aptos" w:hAnsi="Aptos"/>
+        </w:rPr>
+        <w:t xml:space="preserve"> simple map and overlaid the counts of how many books had the country’s name in the subject list.</w:t>
       </w:r>
     </w:p>
     <w:p>
       <w:pPr>
-        <w:spacing w:after="0"/>
+        <w:spacing w:after="0" w:line="240" w:lineRule="auto"/>
         <w:rPr>
           <w:rFonts w:ascii="Aptos" w:hAnsi="Aptos"/>
         </w:rPr>
@@ -92,27 +170,47 @@
     </w:p>
     <w:p>
       <w:pPr>
-        <w:spacing w:after="0"/>
-        <w:rPr>
-          <w:rFonts w:ascii="Apple Color Emoji" w:hAnsi="Apple Color Emoji" w:cs="Apple Color Emoji"/>
+        <w:spacing w:after="0" w:line="240" w:lineRule="auto"/>
+        <w:rPr>
+          <w:rFonts w:ascii="Aptos" w:hAnsi="Aptos"/>
         </w:rPr>
       </w:pPr>
       <w:r>
         <w:rPr>
           <w:rFonts w:ascii="Aptos" w:hAnsi="Aptos"/>
         </w:rPr>
-        <w:t xml:space="preserve">I shall analyze no further. Otherwise, I might fall into a DnD rabbit hole and become a player myself </w:t>
-      </w:r>
-      <w:r>
-        <w:rPr>
-          <w:rFonts w:ascii="Apple Color Emoji" w:hAnsi="Apple Color Emoji" w:cs="Apple Color Emoji"/>
-        </w:rPr>
-        <w:t>😂</w:t>
+        <w:t xml:space="preserve">The dark background was loosely inspired by a stunning visualization </w:t>
+      </w:r>
+      <w:r>
+        <w:rPr>
+          <w:rFonts w:ascii="Aptos" w:hAnsi="Aptos"/>
+        </w:rPr>
+        <w:t>X</w:t>
+      </w:r>
+      <w:r>
+        <w:rPr>
+          <w:rFonts w:ascii="Aptos" w:hAnsi="Aptos"/>
+        </w:rPr>
+        <w:t xml:space="preserve"> did for the </w:t>
+      </w:r>
+      <w:proofErr w:type="spellStart"/>
+      <w:r>
+        <w:rPr>
+          <w:rFonts w:ascii="Aptos" w:hAnsi="Aptos"/>
+        </w:rPr>
+        <w:t>DnD</w:t>
+      </w:r>
+      <w:proofErr w:type="spellEnd"/>
+      <w:r>
+        <w:rPr>
+          <w:rFonts w:ascii="Aptos" w:hAnsi="Aptos"/>
+        </w:rPr>
+        <w:t xml:space="preserve"> project last week.</w:t>
       </w:r>
     </w:p>
     <w:p>
       <w:pPr>
-        <w:spacing w:after="0"/>
+        <w:spacing w:after="0" w:line="240" w:lineRule="auto"/>
         <w:rPr>
           <w:rFonts w:ascii="Aptos" w:hAnsi="Aptos"/>
         </w:rPr>
@@ -120,7 +218,7 @@
     </w:p>
     <w:p>
       <w:pPr>
-        <w:spacing w:after="0"/>
+        <w:spacing w:after="0" w:line="240" w:lineRule="auto"/>
         <w:rPr>
           <w:rFonts w:ascii="Aptos" w:hAnsi="Aptos"/>
         </w:rPr>
@@ -141,12 +239,12 @@
         <w:rPr>
           <w:rFonts w:ascii="Aptos" w:hAnsi="Aptos"/>
         </w:rPr>
-        <w:t>https://github.com/stevenvillalon/tidytuesday/tree/2424f3f6bfa832c5803d85e545fbdcb4b504c413/2025-05-27-DUNGEONS.N.DRAGONS</w:t>
+        <w:t>https://github.com/stevenvillalon/portfolio/tree/main/TIDYTUESDAY/2025-06-03-GUTENBERG</w:t>
       </w:r>
     </w:p>
     <w:p>
       <w:pPr>
-        <w:spacing w:after="0"/>
+        <w:spacing w:after="0" w:line="240" w:lineRule="auto"/>
         <w:rPr>
           <w:rFonts w:ascii="Aptos" w:hAnsi="Aptos"/>
         </w:rPr>
@@ -154,7 +252,7 @@
     </w:p>
     <w:p>
       <w:pPr>
-        <w:spacing w:after="0"/>
+        <w:spacing w:after="0" w:line="240" w:lineRule="auto"/>
         <w:rPr>
           <w:rFonts w:ascii="Aptos" w:hAnsi="Aptos"/>
         </w:rPr>
@@ -169,7 +267,19 @@
         <w:rPr>
           <w:rFonts w:ascii="Aptos" w:hAnsi="Aptos"/>
         </w:rPr>
-        <w:t xml:space="preserve"> #DnD #StrangerThings</w:t>
+        <w:t xml:space="preserve"> #</w:t>
+      </w:r>
+      <w:r>
+        <w:rPr>
+          <w:rFonts w:ascii="Aptos" w:hAnsi="Aptos"/>
+        </w:rPr>
+        <w:t>LatAm #Book</w:t>
+      </w:r>
+      <w:r>
+        <w:rPr>
+          <w:rFonts w:ascii="Aptos" w:hAnsi="Aptos"/>
+        </w:rPr>
+        <w:t>Nerd #DataViz</w:t>
       </w:r>
     </w:p>
     <w:sectPr>
@@ -1115,6 +1225,21 @@
       <w:shd w:val="clear" w:color="auto" w:fill="E1DFDD"/>
     </w:rPr>
   </w:style>
+  <w:style w:type="paragraph" w:styleId="NormalWeb">
+    <w:name w:val="Normal (Web)"/>
+    <w:basedOn w:val="Normal"/>
+    <w:uiPriority w:val="99"/>
+    <w:unhideWhenUsed/>
+    <w:rsid w:val="00AC5A1C"/>
+    <w:pPr>
+      <w:spacing w:before="100" w:beforeAutospacing="1" w:after="100" w:afterAutospacing="1" w:line="240" w:lineRule="auto"/>
+    </w:pPr>
+    <w:rPr>
+      <w:rFonts w:ascii="Times New Roman" w:eastAsia="Times New Roman" w:hAnsi="Times New Roman" w:cs="Times New Roman"/>
+      <w:kern w:val="0"/>
+      <w14:ligatures w14:val="none"/>
+    </w:rPr>
+  </w:style>
 </w:styles>
 </file>
 

</xml_diff>